<commit_message>
Nico : modif du fichier planif
</commit_message>
<xml_diff>
--- a/Planification.docx
+++ b/Planification.docx
@@ -240,6 +240,21 @@
         <w:t xml:space="preserve"> fait vers la fin du projet)</w:t>
       </w:r>
     </w:p>
+    <w:p>
+      <w:r>
+        <w:t xml:space="preserve">-implanter TOUR (qui attaque au niveau du cosmos, qui se fait </w:t>
+      </w:r>
+      <w:proofErr w:type="spellStart"/>
+      <w:r>
+        <w:t>populer</w:t>
+      </w:r>
+      <w:proofErr w:type="spellEnd"/>
+      <w:r>
+        <w:t xml:space="preserve"> sur la planete)</w:t>
+      </w:r>
+      <w:bookmarkStart w:id="0" w:name="_GoBack"/>
+      <w:bookmarkEnd w:id="0"/>
+    </w:p>
     <w:p/>
     <w:p>
       <w:r>
@@ -251,7 +266,6 @@
     <w:p/>
     <w:p>
       <w:r>
-        <w:lastRenderedPageBreak/>
         <w:t>Etoiles</w:t>
       </w:r>
       <w:r>
@@ -440,8 +454,6 @@
       <w:r>
         <w:t>Implanter des Nébuleuses</w:t>
       </w:r>
-      <w:bookmarkStart w:id="0" w:name="_GoBack"/>
-      <w:bookmarkEnd w:id="0"/>
     </w:p>
     <w:p>
       <w:pPr>

</xml_diff>